<commit_message>
Completed Week 5 hands-on exercises
</commit_message>
<xml_diff>
--- a/Week4 - HandsOn/Week4_spring-rest-handson/Hello World RESTful Web Service/Hello World RESTful Web Service.docx
+++ b/Week4 - HandsOn/Week4_spring-rest-handson/Hello World RESTful Web Service/Hello World RESTful Web Service.docx
@@ -51,326 +51,429 @@
     <w:p>
       <w:pPr>
         <w:spacing w:after="0"/>
-      </w:pPr>
-      <w:r>
-        <w:rPr>
-          <w:b/>
-          <w:bCs/>
-        </w:rPr>
-        <w:t>Hello World RESTful Web Service</w:t>
-      </w:r>
-      <w:r>
-        <w:t> </w:t>
-      </w:r>
-      <w:r>
+        <w:rPr>
+          <w:b/>
+          <w:bCs/>
+          <w:lang w:val="en-US"/>
+        </w:rPr>
+      </w:pPr>
+      <w:r>
+        <w:rPr>
+          <w:b/>
+          <w:bCs/>
+          <w:lang w:val="en-US"/>
+        </w:rPr>
+        <w:t>REST - Country Web Service </w:t>
+      </w:r>
+      <w:r>
+        <w:rPr>
+          <w:b/>
+          <w:bCs/>
+          <w:lang w:val="en-US"/>
+        </w:rPr>
         <w:br/>
       </w:r>
       <w:r>
+        <w:rPr>
+          <w:b/>
+          <w:bCs/>
+          <w:lang w:val="en-US"/>
+        </w:rPr>
         <w:br/>
-        <w:t>Write a REST service in the spring learn application created earlier, that returns the text "Hello World!!" using Spring Web Framework. Refer details below:</w:t>
-      </w:r>
-      <w:r>
+        <w:t>Write a REST service that returns India country details in the earlier created spring learn application.</w:t>
+      </w:r>
+      <w:r>
+        <w:rPr>
+          <w:b/>
+          <w:bCs/>
+          <w:lang w:val="en-US"/>
+        </w:rPr>
         <w:br/>
       </w:r>
       <w:r>
+        <w:rPr>
+          <w:b/>
+          <w:bCs/>
+          <w:lang w:val="en-US"/>
+        </w:rPr>
         <w:br/>
-      </w:r>
-      <w:r>
-        <w:rPr>
-          <w:b/>
-          <w:bCs/>
-        </w:rPr>
-        <w:t>Method:</w:t>
-      </w:r>
-      <w:r>
-        <w:t> GET</w:t>
-      </w:r>
-      <w:r>
+        <w:t>URL: /country</w:t>
+      </w:r>
+      <w:r>
+        <w:rPr>
+          <w:b/>
+          <w:bCs/>
+          <w:lang w:val="en-US"/>
+        </w:rPr>
         <w:br/>
-      </w:r>
-      <w:r>
-        <w:rPr>
-          <w:b/>
-          <w:bCs/>
-        </w:rPr>
-        <w:t>URL:</w:t>
-      </w:r>
-      <w:r>
-        <w:t> /hello</w:t>
-      </w:r>
-      <w:r>
+        <w:t xml:space="preserve">Controller: </w:t>
+      </w:r>
+      <w:proofErr w:type="spellStart"/>
+      <w:r>
+        <w:rPr>
+          <w:b/>
+          <w:bCs/>
+          <w:lang w:val="en-US"/>
+        </w:rPr>
+        <w:t>com.cognizant.spring-learn.controller.CountryController</w:t>
+      </w:r>
+      <w:proofErr w:type="spellEnd"/>
+      <w:r>
+        <w:rPr>
+          <w:b/>
+          <w:bCs/>
+          <w:lang w:val="en-US"/>
+        </w:rPr>
         <w:br/>
-      </w:r>
-      <w:r>
-        <w:rPr>
-          <w:b/>
-          <w:bCs/>
-        </w:rPr>
-        <w:t>Controller:</w:t>
-      </w:r>
-      <w:r>
-        <w:t> com.cognizant.spring-learn.controller.HelloController</w:t>
-      </w:r>
-      <w:r>
+        <w:t>Method Annotation: @RequestMapping</w:t>
+      </w:r>
+      <w:r>
+        <w:rPr>
+          <w:b/>
+          <w:bCs/>
+          <w:lang w:val="en-US"/>
+        </w:rPr>
         <w:br/>
-      </w:r>
-      <w:r>
-        <w:rPr>
-          <w:b/>
-          <w:bCs/>
-        </w:rPr>
-        <w:t>Method Signature:</w:t>
-      </w:r>
-      <w:r>
-        <w:t xml:space="preserve"> public String </w:t>
+        <w:t xml:space="preserve">Method Name: </w:t>
       </w:r>
       <w:proofErr w:type="spellStart"/>
       <w:r>
+        <w:rPr>
+          <w:b/>
+          <w:bCs/>
+          <w:lang w:val="en-US"/>
+        </w:rPr>
+        <w:t>getCountryIndia</w:t>
+      </w:r>
+      <w:proofErr w:type="spellEnd"/>
+      <w:r>
+        <w:rPr>
+          <w:b/>
+          <w:bCs/>
+          <w:lang w:val="en-US"/>
+        </w:rPr>
+        <w:t>()</w:t>
+      </w:r>
+      <w:r>
+        <w:rPr>
+          <w:b/>
+          <w:bCs/>
+          <w:lang w:val="en-US"/>
+        </w:rPr>
+        <w:br/>
+        <w:t>Method Implementation: Load India bean from spring xml configuration and return</w:t>
+      </w:r>
+      <w:r>
+        <w:rPr>
+          <w:b/>
+          <w:bCs/>
+          <w:lang w:val="en-US"/>
+        </w:rPr>
+        <w:br/>
+        <w:t>Sample Request: http://localhost:8083/country</w:t>
+      </w:r>
+      <w:r>
+        <w:rPr>
+          <w:b/>
+          <w:bCs/>
+          <w:lang w:val="en-US"/>
+        </w:rPr>
+        <w:br/>
+        <w:t>Sample Response:</w:t>
+      </w:r>
+    </w:p>
+    <w:p>
+      <w:pPr>
+        <w:spacing w:after="0"/>
+        <w:rPr>
+          <w:b/>
+          <w:bCs/>
+          <w:lang w:val="en-US"/>
+        </w:rPr>
+      </w:pPr>
+      <w:r>
+        <w:rPr>
+          <w:b/>
+          <w:bCs/>
+          <w:lang w:val="en-US"/>
+        </w:rPr>
+        <w:t>{</w:t>
+      </w:r>
+    </w:p>
+    <w:p>
+      <w:pPr>
+        <w:spacing w:after="0"/>
+        <w:rPr>
+          <w:b/>
+          <w:bCs/>
+          <w:lang w:val="en-US"/>
+        </w:rPr>
+      </w:pPr>
+      <w:r>
+        <w:rPr>
+          <w:b/>
+          <w:bCs/>
+          <w:lang w:val="en-US"/>
+        </w:rPr>
+        <w:t>  "code": "IN",</w:t>
+      </w:r>
+    </w:p>
+    <w:p>
+      <w:pPr>
+        <w:spacing w:after="0"/>
+        <w:rPr>
+          <w:b/>
+          <w:bCs/>
+          <w:lang w:val="en-US"/>
+        </w:rPr>
+      </w:pPr>
+      <w:r>
+        <w:rPr>
+          <w:b/>
+          <w:bCs/>
+          <w:lang w:val="en-US"/>
+        </w:rPr>
+        <w:t>  "name": "India"</w:t>
+      </w:r>
+    </w:p>
+    <w:p>
+      <w:pPr>
+        <w:spacing w:after="0"/>
+        <w:rPr>
+          <w:b/>
+          <w:bCs/>
+          <w:lang w:val="en-US"/>
+        </w:rPr>
+      </w:pPr>
+      <w:r>
+        <w:rPr>
+          <w:b/>
+          <w:bCs/>
+          <w:lang w:val="en-US"/>
+        </w:rPr>
+        <w:t>}</w:t>
+      </w:r>
+    </w:p>
+    <w:p>
+      <w:pPr>
+        <w:spacing w:after="0"/>
+        <w:rPr>
+          <w:b/>
+          <w:bCs/>
+        </w:rPr>
+      </w:pPr>
+      <w:r>
+        <w:rPr>
+          <w:b/>
+          <w:bCs/>
+        </w:rPr>
+        <w:t>Code:</w:t>
+      </w:r>
+    </w:p>
+    <w:p>
+      <w:pPr>
+        <w:spacing w:after="0"/>
+      </w:pPr>
+      <w:r>
+        <w:t xml:space="preserve">package </w:t>
+      </w:r>
+      <w:proofErr w:type="spellStart"/>
+      <w:r>
+        <w:t>com.cognizant.spring_learn.controller</w:t>
+      </w:r>
+      <w:proofErr w:type="spellEnd"/>
+      <w:r>
+        <w:t>;</w:t>
+      </w:r>
+    </w:p>
+    <w:p>
+      <w:pPr>
+        <w:spacing w:after="0"/>
+      </w:pPr>
+    </w:p>
+    <w:p>
+      <w:pPr>
+        <w:spacing w:after="0"/>
+      </w:pPr>
+      <w:r>
+        <w:t>import org.slf4j.Logger;</w:t>
+      </w:r>
+    </w:p>
+    <w:p>
+      <w:pPr>
+        <w:spacing w:after="0"/>
+      </w:pPr>
+      <w:r>
+        <w:t>import org.slf4j.LoggerFactory;</w:t>
+      </w:r>
+    </w:p>
+    <w:p>
+      <w:pPr>
+        <w:spacing w:after="0"/>
+      </w:pPr>
+      <w:r>
+        <w:t xml:space="preserve">import </w:t>
+      </w:r>
+      <w:proofErr w:type="spellStart"/>
+      <w:r>
+        <w:t>org.springframework.web.bind.annotation.GetMapping</w:t>
+      </w:r>
+      <w:proofErr w:type="spellEnd"/>
+      <w:r>
+        <w:t>;</w:t>
+      </w:r>
+    </w:p>
+    <w:p>
+      <w:pPr>
+        <w:spacing w:after="0"/>
+      </w:pPr>
+      <w:r>
+        <w:t xml:space="preserve">import </w:t>
+      </w:r>
+      <w:proofErr w:type="spellStart"/>
+      <w:r>
+        <w:t>org.springframework.web.bind.annotation.RestController</w:t>
+      </w:r>
+      <w:proofErr w:type="spellEnd"/>
+      <w:r>
+        <w:t>;</w:t>
+      </w:r>
+    </w:p>
+    <w:p>
+      <w:pPr>
+        <w:spacing w:after="0"/>
+      </w:pPr>
+    </w:p>
+    <w:p>
+      <w:pPr>
+        <w:spacing w:after="0"/>
+      </w:pPr>
+      <w:r>
+        <w:t>@RestController</w:t>
+      </w:r>
+    </w:p>
+    <w:p>
+      <w:pPr>
+        <w:spacing w:after="0"/>
+      </w:pPr>
+      <w:r>
+        <w:t xml:space="preserve">public class </w:t>
+      </w:r>
+      <w:proofErr w:type="spellStart"/>
+      <w:r>
+        <w:t>HelloController</w:t>
+      </w:r>
+      <w:proofErr w:type="spellEnd"/>
+      <w:r>
+        <w:t xml:space="preserve"> {</w:t>
+      </w:r>
+    </w:p>
+    <w:p>
+      <w:pPr>
+        <w:spacing w:after="0"/>
+      </w:pPr>
+      <w:r>
+        <w:t xml:space="preserve">    </w:t>
+      </w:r>
+    </w:p>
+    <w:p>
+      <w:pPr>
+        <w:spacing w:after="0"/>
+      </w:pPr>
+      <w:r>
+        <w:t xml:space="preserve">    private static final Logger </w:t>
+      </w:r>
+      <w:proofErr w:type="spellStart"/>
+      <w:r>
+        <w:t>LOGGER</w:t>
+      </w:r>
+      <w:proofErr w:type="spellEnd"/>
+      <w:r>
+        <w:t xml:space="preserve"> = </w:t>
+      </w:r>
+      <w:proofErr w:type="spellStart"/>
+      <w:r>
+        <w:t>LoggerFactory.getLogger</w:t>
+      </w:r>
+      <w:proofErr w:type="spellEnd"/>
+      <w:r>
+        <w:t>(</w:t>
+      </w:r>
+      <w:proofErr w:type="spellStart"/>
+      <w:r>
+        <w:t>HelloController.class</w:t>
+      </w:r>
+      <w:proofErr w:type="spellEnd"/>
+      <w:r>
+        <w:t>);</w:t>
+      </w:r>
+    </w:p>
+    <w:p>
+      <w:pPr>
+        <w:spacing w:after="0"/>
+      </w:pPr>
+    </w:p>
+    <w:p>
+      <w:pPr>
+        <w:spacing w:after="0"/>
+      </w:pPr>
+      <w:r>
+        <w:t xml:space="preserve">    @GetMapping("/hello")</w:t>
+      </w:r>
+    </w:p>
+    <w:p>
+      <w:pPr>
+        <w:spacing w:after="0"/>
+      </w:pPr>
+      <w:r>
+        <w:t xml:space="preserve">    public String </w:t>
+      </w:r>
+      <w:proofErr w:type="spellStart"/>
+      <w:r>
         <w:t>sayHello</w:t>
       </w:r>
       <w:proofErr w:type="spellEnd"/>
       <w:r>
-        <w:t>()</w:t>
-      </w:r>
-      <w:r>
-        <w:br/>
-      </w:r>
-      <w:r>
-        <w:rPr>
-          <w:b/>
-          <w:bCs/>
-        </w:rPr>
-        <w:t>Method Implementation:</w:t>
-      </w:r>
-      <w:r>
-        <w:t> return hard coded string "Hello World!!"</w:t>
-      </w:r>
-      <w:r>
-        <w:br/>
-      </w:r>
-      <w:r>
-        <w:rPr>
-          <w:b/>
-          <w:bCs/>
-        </w:rPr>
-        <w:t>Sample Request</w:t>
-      </w:r>
-      <w:r>
-        <w:t>: http://localhost:8083/hello</w:t>
-      </w:r>
-      <w:r>
-        <w:br/>
-      </w:r>
-      <w:r>
-        <w:rPr>
-          <w:b/>
-          <w:bCs/>
-        </w:rPr>
-        <w:t>Sample Response:</w:t>
-      </w:r>
-      <w:r>
-        <w:t> Hello World!! </w:t>
-      </w:r>
-      <w:r>
-        <w:br/>
-      </w:r>
-    </w:p>
-    <w:p>
-      <w:pPr>
-        <w:spacing w:after="0"/>
-        <w:rPr>
-          <w:b/>
-          <w:bCs/>
-        </w:rPr>
-      </w:pPr>
-      <w:r>
-        <w:rPr>
-          <w:b/>
-          <w:bCs/>
-        </w:rPr>
-        <w:t>Code:</w:t>
-      </w:r>
-    </w:p>
-    <w:p>
-      <w:pPr>
-        <w:spacing w:after="0"/>
-      </w:pPr>
-      <w:r>
-        <w:t xml:space="preserve">package </w:t>
+        <w:t>() {</w:t>
+      </w:r>
+    </w:p>
+    <w:p>
+      <w:pPr>
+        <w:spacing w:after="0"/>
+      </w:pPr>
+      <w:r>
+        <w:t xml:space="preserve">        LOGGER.info("Start - </w:t>
       </w:r>
       <w:proofErr w:type="spellStart"/>
       <w:r>
-        <w:t>com.cognizant.spring_learn.controller</w:t>
+        <w:t>sayHello</w:t>
       </w:r>
       <w:proofErr w:type="spellEnd"/>
       <w:r>
-        <w:t>;</w:t>
-      </w:r>
-    </w:p>
-    <w:p>
-      <w:pPr>
-        <w:spacing w:after="0"/>
-      </w:pPr>
-    </w:p>
-    <w:p>
-      <w:pPr>
-        <w:spacing w:after="0"/>
-      </w:pPr>
-      <w:r>
-        <w:t>import org.slf4j.Logger;</w:t>
-      </w:r>
-    </w:p>
-    <w:p>
-      <w:pPr>
-        <w:spacing w:after="0"/>
-      </w:pPr>
-      <w:r>
-        <w:t>import org.slf4j.LoggerFactory;</w:t>
-      </w:r>
-    </w:p>
-    <w:p>
-      <w:pPr>
-        <w:spacing w:after="0"/>
-      </w:pPr>
-      <w:r>
-        <w:t xml:space="preserve">import </w:t>
+        <w:t>()");</w:t>
+      </w:r>
+    </w:p>
+    <w:p>
+      <w:pPr>
+        <w:spacing w:after="0"/>
+      </w:pPr>
+      <w:r>
+        <w:t xml:space="preserve">        String message = "Hello World!!";</w:t>
+      </w:r>
+    </w:p>
+    <w:p>
+      <w:pPr>
+        <w:spacing w:after="0"/>
+      </w:pPr>
+      <w:r>
+        <w:t xml:space="preserve">        LOGGER.info("End - </w:t>
       </w:r>
       <w:proofErr w:type="spellStart"/>
       <w:r>
-        <w:t>org.springframework.web.bind.annotation.GetMapping</w:t>
+        <w:t>sayHello</w:t>
       </w:r>
       <w:proofErr w:type="spellEnd"/>
       <w:r>
-        <w:t>;</w:t>
-      </w:r>
-    </w:p>
-    <w:p>
-      <w:pPr>
-        <w:spacing w:after="0"/>
-      </w:pPr>
-      <w:r>
-        <w:t xml:space="preserve">import </w:t>
-      </w:r>
-      <w:proofErr w:type="spellStart"/>
-      <w:r>
-        <w:t>org.springframework.web.bind.annotation.RestController</w:t>
-      </w:r>
-      <w:proofErr w:type="spellEnd"/>
-      <w:r>
-        <w:t>;</w:t>
-      </w:r>
-    </w:p>
-    <w:p>
-      <w:pPr>
-        <w:spacing w:after="0"/>
-      </w:pPr>
-    </w:p>
-    <w:p>
-      <w:pPr>
-        <w:spacing w:after="0"/>
-      </w:pPr>
-      <w:r>
-        <w:t>@RestController</w:t>
-      </w:r>
-    </w:p>
-    <w:p>
-      <w:pPr>
-        <w:spacing w:after="0"/>
-      </w:pPr>
-      <w:r>
-        <w:t xml:space="preserve">public class </w:t>
-      </w:r>
-      <w:proofErr w:type="spellStart"/>
-      <w:r>
-        <w:t>HelloController</w:t>
-      </w:r>
-      <w:proofErr w:type="spellEnd"/>
-      <w:r>
-        <w:t xml:space="preserve"> {</w:t>
-      </w:r>
-    </w:p>
-    <w:p>
-      <w:pPr>
-        <w:spacing w:after="0"/>
-      </w:pPr>
-      <w:r>
-        <w:t xml:space="preserve">    </w:t>
-      </w:r>
-    </w:p>
-    <w:p>
-      <w:pPr>
-        <w:spacing w:after="0"/>
-      </w:pPr>
-      <w:r>
-        <w:t xml:space="preserve">    private static final Logger </w:t>
-      </w:r>
-      <w:proofErr w:type="spellStart"/>
-      <w:r>
-        <w:t>LOGGER</w:t>
-      </w:r>
-      <w:proofErr w:type="spellEnd"/>
-      <w:r>
-        <w:t xml:space="preserve"> = </w:t>
-      </w:r>
-      <w:proofErr w:type="spellStart"/>
-      <w:r>
-        <w:t>LoggerFactory.getLogger</w:t>
-      </w:r>
-      <w:proofErr w:type="spellEnd"/>
-      <w:r>
-        <w:t>(</w:t>
-      </w:r>
-      <w:proofErr w:type="spellStart"/>
-      <w:r>
-        <w:t>HelloController.class</w:t>
-      </w:r>
-      <w:proofErr w:type="spellEnd"/>
-      <w:r>
-        <w:t>);</w:t>
-      </w:r>
-    </w:p>
-    <w:p>
-      <w:pPr>
-        <w:spacing w:after="0"/>
-      </w:pPr>
-    </w:p>
-    <w:p>
-      <w:pPr>
-        <w:spacing w:after="0"/>
-      </w:pPr>
-      <w:r>
-        <w:t xml:space="preserve">    @GetMapping("/hello")</w:t>
-      </w:r>
-    </w:p>
-    <w:p>
-      <w:pPr>
-        <w:spacing w:after="0"/>
-      </w:pPr>
-      <w:r>
-        <w:t xml:space="preserve">    public String </w:t>
-      </w:r>
-      <w:proofErr w:type="spellStart"/>
-      <w:r>
-        <w:t>sayHello</w:t>
-      </w:r>
-      <w:proofErr w:type="spellEnd"/>
-      <w:r>
-        <w:t>() {</w:t>
-      </w:r>
-    </w:p>
-    <w:p>
-      <w:pPr>
-        <w:spacing w:after="0"/>
-      </w:pPr>
-      <w:r>
-        <w:t xml:space="preserve">        LOGGER.info("Start - </w:t>
-      </w:r>
-      <w:proofErr w:type="spellStart"/>
-      <w:r>
-        <w:t>sayHello</w:t>
-      </w:r>
-      <w:proofErr w:type="spellEnd"/>
-      <w:r>
         <w:t>()");</w:t>
       </w:r>
     </w:p>
@@ -379,30 +482,6 @@
         <w:spacing w:after="0"/>
       </w:pPr>
       <w:r>
-        <w:t xml:space="preserve">        String message = "Hello World!!";</w:t>
-      </w:r>
-    </w:p>
-    <w:p>
-      <w:pPr>
-        <w:spacing w:after="0"/>
-      </w:pPr>
-      <w:r>
-        <w:t xml:space="preserve">        LOGGER.info("End - </w:t>
-      </w:r>
-      <w:proofErr w:type="spellStart"/>
-      <w:r>
-        <w:t>sayHello</w:t>
-      </w:r>
-      <w:proofErr w:type="spellEnd"/>
-      <w:r>
-        <w:t>()");</w:t>
-      </w:r>
-    </w:p>
-    <w:p>
-      <w:pPr>
-        <w:spacing w:after="0"/>
-      </w:pPr>
-      <w:r>
         <w:t xml:space="preserve">        return message;</w:t>
       </w:r>
     </w:p>
@@ -530,7 +609,6 @@
           <w:b/>
           <w:bCs/>
         </w:rPr>
-        <w:lastRenderedPageBreak/>
         <w:t>Output:</w:t>
       </w:r>
     </w:p>

</xml_diff>